<commit_message>
Hoàn thiện di chuyển quân Tượng, tối ưu code mảng lưu trữ - Vũ Ngọc Khánh
</commit_message>
<xml_diff>
--- a/roadmap.docx
+++ b/roadmap.docx
@@ -4,7 +4,10 @@
   <w:body>
     <w:p>
       <w:r>
-        <w:t>GIAI ĐOẠN 1: THIẾT LẬP NỀN TẢNG (DEADLINE: 1 TUẦN)</w:t>
+        <w:rPr>
+          <w:highlight w:val="yellow"/>
+        </w:rPr>
+        <w:t>GIAI ĐOẠN 1: THIẾT LẬP NỀN TẢNG</w:t>
       </w:r>
       <w:r>
         <w:t xml:space="preserve"> </w:t>
@@ -59,6 +62,41 @@
       </w:r>
     </w:p>
     <w:p/>
+    <w:p>
+      <w:r>
+        <w:rPr>
+          <w:highlight w:val="yellow"/>
+        </w:rPr>
+        <w:t>GIAI ĐOẠN 2: LOGIC DI CHUYỂN HỢP LỆ</w:t>
+      </w:r>
+      <w:r>
+        <w:t xml:space="preserve"> </w:t>
+      </w:r>
+    </w:p>
+    <w:p>
+      <w:r>
+        <w:rPr>
+          <w:b/>
+          <w:bCs/>
+        </w:rPr>
+        <w:t>Khánh</w:t>
+      </w:r>
+      <w:r>
+        <w:t xml:space="preserve"> : Xe, tượng, tốt</w:t>
+      </w:r>
+    </w:p>
+    <w:p>
+      <w:r>
+        <w:rPr>
+          <w:b/>
+          <w:bCs/>
+        </w:rPr>
+        <w:t>Hiếu</w:t>
+      </w:r>
+      <w:r>
+        <w:t xml:space="preserve"> : Mã, vua</w:t>
+      </w:r>
+    </w:p>
     <w:sectPr>
       <w:pgSz w:w="12240" w:h="15840"/>
       <w:pgMar w:top="1440" w:right="1440" w:bottom="1440" w:left="1440" w:header="720" w:footer="720" w:gutter="0"/>

</xml_diff>

<commit_message>
Fix lỗi quân mã, tách chuỗi FEN để xử lí bàn cờ, nhập thành, gameloop ....
</commit_message>
<xml_diff>
--- a/roadmap.docx
+++ b/roadmap.docx
@@ -21,6 +21,13 @@
         </w:rPr>
         <w:t>Khánh</w:t>
       </w:r>
+      <w:r>
+        <w:rPr>
+          <w:b/>
+          <w:bCs/>
+        </w:rPr>
+        <w:t xml:space="preserve"> :</w:t>
+      </w:r>
     </w:p>
     <w:p>
       <w:r>
@@ -45,6 +52,13 @@
         </w:rPr>
         <w:t>Hiếu</w:t>
       </w:r>
+      <w:r>
+        <w:rPr>
+          <w:b/>
+          <w:bCs/>
+        </w:rPr>
+        <w:t xml:space="preserve"> :</w:t>
+      </w:r>
     </w:p>
     <w:p>
       <w:r>
@@ -95,6 +109,61 @@
       </w:r>
       <w:r>
         <w:t xml:space="preserve"> : Mã, vua</w:t>
+      </w:r>
+    </w:p>
+    <w:p/>
+    <w:p>
+      <w:r>
+        <w:rPr>
+          <w:highlight w:val="yellow"/>
+        </w:rPr>
+        <w:t xml:space="preserve">GIAI ĐOẠN 3 : </w:t>
+      </w:r>
+      <w:r>
+        <w:rPr>
+          <w:highlight w:val="yellow"/>
+        </w:rPr>
+        <w:t>Trạng thái game và nước đi đặc biệt</w:t>
+      </w:r>
+      <w:r>
+        <w:t xml:space="preserve"> </w:t>
+      </w:r>
+      <w:r>
+        <w:t xml:space="preserve"> </w:t>
+      </w:r>
+      <w:r>
+        <w:br/>
+      </w:r>
+      <w:r>
+        <w:rPr>
+          <w:b/>
+          <w:bCs/>
+        </w:rPr>
+        <w:t>Khánh :</w:t>
+      </w:r>
+      <w:r>
+        <w:t xml:space="preserve"> chiếu tướng</w:t>
+      </w:r>
+      <w:r>
+        <w:t xml:space="preserve">, chiếu bí </w:t>
+      </w:r>
+    </w:p>
+    <w:p>
+      <w:r>
+        <w:rPr>
+          <w:b/>
+          <w:bCs/>
+        </w:rPr>
+        <w:t>Hiếu :</w:t>
+      </w:r>
+      <w:r>
+        <w:t xml:space="preserve"> </w:t>
+      </w:r>
+      <w:r>
+        <w:t>nhập thành, phong cấp</w:t>
+      </w:r>
+      <w:r>
+        <w:t xml:space="preserve"> ( hậu, mã, tượng và xe )</w:t>
       </w:r>
     </w:p>
     <w:sectPr>
@@ -710,6 +779,7 @@
   <w:style w:type="character" w:default="1" w:styleId="Phngmcinhcuaoanvn">
     <w:name w:val="Default Paragraph Font"/>
     <w:uiPriority w:val="1"/>
+    <w:semiHidden/>
     <w:unhideWhenUsed/>
   </w:style>
   <w:style w:type="table" w:default="1" w:styleId="BangThngthng">

</xml_diff>

<commit_message>
Phân chia giai đoạn 4
</commit_message>
<xml_diff>
--- a/roadmap.docx
+++ b/roadmap.docx
@@ -164,6 +164,108 @@
       </w:r>
       <w:r>
         <w:t xml:space="preserve"> ( hậu, mã, tượng và xe )</w:t>
+      </w:r>
+    </w:p>
+    <w:p/>
+    <w:p>
+      <w:r>
+        <w:rPr>
+          <w:highlight w:val="yellow"/>
+        </w:rPr>
+        <w:t xml:space="preserve">GIAI ĐOẠN 4 : Game play, </w:t>
+      </w:r>
+      <w:r>
+        <w:rPr>
+          <w:highlight w:val="yellow"/>
+        </w:rPr>
+        <w:t>trải nghiệm người chơi</w:t>
+      </w:r>
+      <w:r>
+        <w:rPr>
+          <w:highlight w:val="yellow"/>
+        </w:rPr>
+        <w:t xml:space="preserve"> :</w:t>
+      </w:r>
+      <w:r>
+        <w:br/>
+        <w:t>Khánh :</w:t>
+      </w:r>
+    </w:p>
+    <w:p>
+      <w:pPr>
+        <w:pStyle w:val="oancuaDanhsach"/>
+        <w:numPr>
+          <w:ilvl w:val="0"/>
+          <w:numId w:val="3"/>
+        </w:numPr>
+      </w:pPr>
+      <w:r>
+        <w:t xml:space="preserve">Xử lí lượt đi của người chơi </w:t>
+      </w:r>
+    </w:p>
+    <w:p>
+      <w:pPr>
+        <w:pStyle w:val="oancuaDanhsach"/>
+        <w:numPr>
+          <w:ilvl w:val="0"/>
+          <w:numId w:val="3"/>
+        </w:numPr>
+      </w:pPr>
+      <w:r>
+        <w:t>Hòa do 50 nước,</w:t>
+      </w:r>
+    </w:p>
+    <w:p>
+      <w:pPr>
+        <w:pStyle w:val="oancuaDanhsach"/>
+        <w:numPr>
+          <w:ilvl w:val="0"/>
+          <w:numId w:val="3"/>
+        </w:numPr>
+      </w:pPr>
+      <w:r>
+        <w:t xml:space="preserve">hòa không còn nước đi hợp lệ </w:t>
+      </w:r>
+    </w:p>
+    <w:p>
+      <w:pPr>
+        <w:pStyle w:val="oancuaDanhsach"/>
+        <w:numPr>
+          <w:ilvl w:val="0"/>
+          <w:numId w:val="3"/>
+        </w:numPr>
+      </w:pPr>
+      <w:r>
+        <w:t xml:space="preserve">Hòa do không đủ quân để chiếu hết </w:t>
+      </w:r>
+    </w:p>
+    <w:p>
+      <w:r>
+        <w:t>Hiếu :</w:t>
+      </w:r>
+    </w:p>
+    <w:p>
+      <w:pPr>
+        <w:pStyle w:val="oancuaDanhsach"/>
+        <w:numPr>
+          <w:ilvl w:val="0"/>
+          <w:numId w:val="3"/>
+        </w:numPr>
+      </w:pPr>
+      <w:r>
+        <w:t xml:space="preserve">Tính năng đi lại </w:t>
+      </w:r>
+    </w:p>
+    <w:p>
+      <w:pPr>
+        <w:pStyle w:val="oancuaDanhsach"/>
+        <w:numPr>
+          <w:ilvl w:val="0"/>
+          <w:numId w:val="3"/>
+        </w:numPr>
+      </w:pPr>
+      <w:r>
+        <w:t xml:space="preserve">Lưu lại bàn cờ </w:t>
       </w:r>
     </w:p>
     <w:sectPr>
@@ -174,6 +276,356 @@
     </w:sectPr>
   </w:body>
 </w:document>
+</file>
+
+<file path=word/numbering.xml><?xml version="1.0" encoding="utf-8"?>
+<w:numbering xmlns:wpc="http://schemas.microsoft.com/office/word/2010/wordprocessingCanvas" xmlns:cx="http://schemas.microsoft.com/office/drawing/2014/chartex" xmlns:cx1="http://schemas.microsoft.com/office/drawing/2015/9/8/chartex" xmlns:cx2="http://schemas.microsoft.com/office/drawing/2015/10/21/chartex" xmlns:cx3="http://schemas.microsoft.com/office/drawing/2016/5/9/chartex" xmlns:cx4="http://schemas.microsoft.com/office/drawing/2016/5/10/chartex" xmlns:cx5="http://schemas.microsoft.com/office/drawing/2016/5/11/chartex" xmlns:cx6="http://schemas.microsoft.com/office/drawing/2016/5/12/chartex" xmlns:cx7="http://schemas.microsoft.com/office/drawing/2016/5/13/chartex" xmlns:cx8="http://schemas.microsoft.com/office/drawing/2016/5/14/chartex" xmlns:mc="http://schemas.openxmlformats.org/markup-compatibility/2006" xmlns:aink="http://schemas.microsoft.com/office/drawing/2016/ink" xmlns:am3d="http://schemas.microsoft.com/office/drawing/2017/model3d" xmlns:o="urn:schemas-microsoft-com:office:office" xmlns:oel="http://schemas.microsoft.com/office/2019/extlst" xmlns:r="http://schemas.openxmlformats.org/officeDocument/2006/relationships" xmlns:m="http://schemas.openxmlformats.org/officeDocument/2006/math" xmlns:v="urn:schemas-microsoft-com:vml" xmlns:wp14="http://schemas.microsoft.com/office/word/2010/wordprocessingDrawing" xmlns:wp="http://schemas.openxmlformats.org/drawingml/2006/wordprocessingDrawing" xmlns:w10="urn:schemas-microsoft-com:office:word" xmlns:w="http://schemas.openxmlformats.org/wordprocessingml/2006/main" xmlns:w14="http://schemas.microsoft.com/office/word/2010/wordml" xmlns:w15="http://schemas.microsoft.com/office/word/2012/wordml" xmlns:w16cex="http://schemas.microsoft.com/office/word/2018/wordml/cex" xmlns:w16cid="http://schemas.microsoft.com/office/word/2016/wordml/cid" xmlns:w16="http://schemas.microsoft.com/office/word/2018/wordml" xmlns:w16du="http://schemas.microsoft.com/office/word/2023/wordml/word16du" xmlns:w16sdtdh="http://schemas.microsoft.com/office/word/2020/wordml/sdtdatahash" xmlns:w16sdtfl="http://schemas.microsoft.com/office/word/2024/wordml/sdtformatlock" xmlns:w16se="http://schemas.microsoft.com/office/word/2015/wordml/symex" xmlns:wpg="http://schemas.microsoft.com/office/word/2010/wordprocessingGroup" xmlns:wpi="http://schemas.microsoft.com/office/word/2010/wordprocessingInk" xmlns:wne="http://schemas.microsoft.com/office/word/2006/wordml" xmlns:wps="http://schemas.microsoft.com/office/word/2010/wordprocessingShape" mc:Ignorable="w14 w15 w16se w16cid w16 w16cex w16sdtdh w16sdtfl w16du wp14">
+  <w:abstractNum w:abstractNumId="0" w15:restartNumberingAfterBreak="0">
+    <w:nsid w:val="5B116D1B"/>
+    <w:multiLevelType w:val="hybridMultilevel"/>
+    <w:tmpl w:val="6756CA56"/>
+    <w:lvl w:ilvl="0" w:tplc="53DA5244">
+      <w:numFmt w:val="bullet"/>
+      <w:lvlText w:val="-"/>
+      <w:lvlJc w:val="left"/>
+      <w:pPr>
+        <w:ind w:left="1080" w:hanging="360"/>
+      </w:pPr>
+      <w:rPr>
+        <w:rFonts w:ascii="Calibri" w:eastAsiaTheme="minorHAnsi" w:hAnsi="Calibri" w:cs="Calibri" w:hint="default"/>
+      </w:rPr>
+    </w:lvl>
+    <w:lvl w:ilvl="1" w:tplc="04090003" w:tentative="1">
+      <w:start w:val="1"/>
+      <w:numFmt w:val="bullet"/>
+      <w:lvlText w:val="o"/>
+      <w:lvlJc w:val="left"/>
+      <w:pPr>
+        <w:ind w:left="1800" w:hanging="360"/>
+      </w:pPr>
+      <w:rPr>
+        <w:rFonts w:ascii="Courier New" w:hAnsi="Courier New" w:cs="Courier New" w:hint="default"/>
+      </w:rPr>
+    </w:lvl>
+    <w:lvl w:ilvl="2" w:tplc="04090005" w:tentative="1">
+      <w:start w:val="1"/>
+      <w:numFmt w:val="bullet"/>
+      <w:lvlText w:val=""/>
+      <w:lvlJc w:val="left"/>
+      <w:pPr>
+        <w:ind w:left="2520" w:hanging="360"/>
+      </w:pPr>
+      <w:rPr>
+        <w:rFonts w:ascii="Wingdings" w:hAnsi="Wingdings" w:hint="default"/>
+      </w:rPr>
+    </w:lvl>
+    <w:lvl w:ilvl="3" w:tplc="04090001" w:tentative="1">
+      <w:start w:val="1"/>
+      <w:numFmt w:val="bullet"/>
+      <w:lvlText w:val=""/>
+      <w:lvlJc w:val="left"/>
+      <w:pPr>
+        <w:ind w:left="3240" w:hanging="360"/>
+      </w:pPr>
+      <w:rPr>
+        <w:rFonts w:ascii="Symbol" w:hAnsi="Symbol" w:hint="default"/>
+      </w:rPr>
+    </w:lvl>
+    <w:lvl w:ilvl="4" w:tplc="04090003" w:tentative="1">
+      <w:start w:val="1"/>
+      <w:numFmt w:val="bullet"/>
+      <w:lvlText w:val="o"/>
+      <w:lvlJc w:val="left"/>
+      <w:pPr>
+        <w:ind w:left="3960" w:hanging="360"/>
+      </w:pPr>
+      <w:rPr>
+        <w:rFonts w:ascii="Courier New" w:hAnsi="Courier New" w:cs="Courier New" w:hint="default"/>
+      </w:rPr>
+    </w:lvl>
+    <w:lvl w:ilvl="5" w:tplc="04090005" w:tentative="1">
+      <w:start w:val="1"/>
+      <w:numFmt w:val="bullet"/>
+      <w:lvlText w:val=""/>
+      <w:lvlJc w:val="left"/>
+      <w:pPr>
+        <w:ind w:left="4680" w:hanging="360"/>
+      </w:pPr>
+      <w:rPr>
+        <w:rFonts w:ascii="Wingdings" w:hAnsi="Wingdings" w:hint="default"/>
+      </w:rPr>
+    </w:lvl>
+    <w:lvl w:ilvl="6" w:tplc="04090001" w:tentative="1">
+      <w:start w:val="1"/>
+      <w:numFmt w:val="bullet"/>
+      <w:lvlText w:val=""/>
+      <w:lvlJc w:val="left"/>
+      <w:pPr>
+        <w:ind w:left="5400" w:hanging="360"/>
+      </w:pPr>
+      <w:rPr>
+        <w:rFonts w:ascii="Symbol" w:hAnsi="Symbol" w:hint="default"/>
+      </w:rPr>
+    </w:lvl>
+    <w:lvl w:ilvl="7" w:tplc="04090003" w:tentative="1">
+      <w:start w:val="1"/>
+      <w:numFmt w:val="bullet"/>
+      <w:lvlText w:val="o"/>
+      <w:lvlJc w:val="left"/>
+      <w:pPr>
+        <w:ind w:left="6120" w:hanging="360"/>
+      </w:pPr>
+      <w:rPr>
+        <w:rFonts w:ascii="Courier New" w:hAnsi="Courier New" w:cs="Courier New" w:hint="default"/>
+      </w:rPr>
+    </w:lvl>
+    <w:lvl w:ilvl="8" w:tplc="04090005" w:tentative="1">
+      <w:start w:val="1"/>
+      <w:numFmt w:val="bullet"/>
+      <w:lvlText w:val=""/>
+      <w:lvlJc w:val="left"/>
+      <w:pPr>
+        <w:ind w:left="6840" w:hanging="360"/>
+      </w:pPr>
+      <w:rPr>
+        <w:rFonts w:ascii="Wingdings" w:hAnsi="Wingdings" w:hint="default"/>
+      </w:rPr>
+    </w:lvl>
+  </w:abstractNum>
+  <w:abstractNum w:abstractNumId="1" w15:restartNumberingAfterBreak="0">
+    <w:nsid w:val="79F2014E"/>
+    <w:multiLevelType w:val="hybridMultilevel"/>
+    <w:tmpl w:val="BA8C0260"/>
+    <w:lvl w:ilvl="0" w:tplc="176C0ADA">
+      <w:numFmt w:val="bullet"/>
+      <w:lvlText w:val="-"/>
+      <w:lvlJc w:val="left"/>
+      <w:pPr>
+        <w:ind w:left="1080" w:hanging="360"/>
+      </w:pPr>
+      <w:rPr>
+        <w:rFonts w:ascii="Calibri" w:eastAsiaTheme="minorHAnsi" w:hAnsi="Calibri" w:cs="Calibri" w:hint="default"/>
+      </w:rPr>
+    </w:lvl>
+    <w:lvl w:ilvl="1" w:tplc="04090003" w:tentative="1">
+      <w:start w:val="1"/>
+      <w:numFmt w:val="bullet"/>
+      <w:lvlText w:val="o"/>
+      <w:lvlJc w:val="left"/>
+      <w:pPr>
+        <w:ind w:left="1800" w:hanging="360"/>
+      </w:pPr>
+      <w:rPr>
+        <w:rFonts w:ascii="Courier New" w:hAnsi="Courier New" w:cs="Courier New" w:hint="default"/>
+      </w:rPr>
+    </w:lvl>
+    <w:lvl w:ilvl="2" w:tplc="04090005" w:tentative="1">
+      <w:start w:val="1"/>
+      <w:numFmt w:val="bullet"/>
+      <w:lvlText w:val=""/>
+      <w:lvlJc w:val="left"/>
+      <w:pPr>
+        <w:ind w:left="2520" w:hanging="360"/>
+      </w:pPr>
+      <w:rPr>
+        <w:rFonts w:ascii="Wingdings" w:hAnsi="Wingdings" w:hint="default"/>
+      </w:rPr>
+    </w:lvl>
+    <w:lvl w:ilvl="3" w:tplc="04090001" w:tentative="1">
+      <w:start w:val="1"/>
+      <w:numFmt w:val="bullet"/>
+      <w:lvlText w:val=""/>
+      <w:lvlJc w:val="left"/>
+      <w:pPr>
+        <w:ind w:left="3240" w:hanging="360"/>
+      </w:pPr>
+      <w:rPr>
+        <w:rFonts w:ascii="Symbol" w:hAnsi="Symbol" w:hint="default"/>
+      </w:rPr>
+    </w:lvl>
+    <w:lvl w:ilvl="4" w:tplc="04090003" w:tentative="1">
+      <w:start w:val="1"/>
+      <w:numFmt w:val="bullet"/>
+      <w:lvlText w:val="o"/>
+      <w:lvlJc w:val="left"/>
+      <w:pPr>
+        <w:ind w:left="3960" w:hanging="360"/>
+      </w:pPr>
+      <w:rPr>
+        <w:rFonts w:ascii="Courier New" w:hAnsi="Courier New" w:cs="Courier New" w:hint="default"/>
+      </w:rPr>
+    </w:lvl>
+    <w:lvl w:ilvl="5" w:tplc="04090005" w:tentative="1">
+      <w:start w:val="1"/>
+      <w:numFmt w:val="bullet"/>
+      <w:lvlText w:val=""/>
+      <w:lvlJc w:val="left"/>
+      <w:pPr>
+        <w:ind w:left="4680" w:hanging="360"/>
+      </w:pPr>
+      <w:rPr>
+        <w:rFonts w:ascii="Wingdings" w:hAnsi="Wingdings" w:hint="default"/>
+      </w:rPr>
+    </w:lvl>
+    <w:lvl w:ilvl="6" w:tplc="04090001" w:tentative="1">
+      <w:start w:val="1"/>
+      <w:numFmt w:val="bullet"/>
+      <w:lvlText w:val=""/>
+      <w:lvlJc w:val="left"/>
+      <w:pPr>
+        <w:ind w:left="5400" w:hanging="360"/>
+      </w:pPr>
+      <w:rPr>
+        <w:rFonts w:ascii="Symbol" w:hAnsi="Symbol" w:hint="default"/>
+      </w:rPr>
+    </w:lvl>
+    <w:lvl w:ilvl="7" w:tplc="04090003" w:tentative="1">
+      <w:start w:val="1"/>
+      <w:numFmt w:val="bullet"/>
+      <w:lvlText w:val="o"/>
+      <w:lvlJc w:val="left"/>
+      <w:pPr>
+        <w:ind w:left="6120" w:hanging="360"/>
+      </w:pPr>
+      <w:rPr>
+        <w:rFonts w:ascii="Courier New" w:hAnsi="Courier New" w:cs="Courier New" w:hint="default"/>
+      </w:rPr>
+    </w:lvl>
+    <w:lvl w:ilvl="8" w:tplc="04090005" w:tentative="1">
+      <w:start w:val="1"/>
+      <w:numFmt w:val="bullet"/>
+      <w:lvlText w:val=""/>
+      <w:lvlJc w:val="left"/>
+      <w:pPr>
+        <w:ind w:left="6840" w:hanging="360"/>
+      </w:pPr>
+      <w:rPr>
+        <w:rFonts w:ascii="Wingdings" w:hAnsi="Wingdings" w:hint="default"/>
+      </w:rPr>
+    </w:lvl>
+  </w:abstractNum>
+  <w:abstractNum w:abstractNumId="2" w15:restartNumberingAfterBreak="0">
+    <w:nsid w:val="7B8456D3"/>
+    <w:multiLevelType w:val="hybridMultilevel"/>
+    <w:tmpl w:val="71344BCA"/>
+    <w:lvl w:ilvl="0" w:tplc="7CDC9A8C">
+      <w:numFmt w:val="bullet"/>
+      <w:lvlText w:val="-"/>
+      <w:lvlJc w:val="left"/>
+      <w:pPr>
+        <w:ind w:left="720" w:hanging="360"/>
+      </w:pPr>
+      <w:rPr>
+        <w:rFonts w:ascii="Calibri" w:eastAsiaTheme="minorHAnsi" w:hAnsi="Calibri" w:cs="Calibri" w:hint="default"/>
+      </w:rPr>
+    </w:lvl>
+    <w:lvl w:ilvl="1" w:tplc="04090003" w:tentative="1">
+      <w:start w:val="1"/>
+      <w:numFmt w:val="bullet"/>
+      <w:lvlText w:val="o"/>
+      <w:lvlJc w:val="left"/>
+      <w:pPr>
+        <w:ind w:left="1440" w:hanging="360"/>
+      </w:pPr>
+      <w:rPr>
+        <w:rFonts w:ascii="Courier New" w:hAnsi="Courier New" w:cs="Courier New" w:hint="default"/>
+      </w:rPr>
+    </w:lvl>
+    <w:lvl w:ilvl="2" w:tplc="04090005" w:tentative="1">
+      <w:start w:val="1"/>
+      <w:numFmt w:val="bullet"/>
+      <w:lvlText w:val=""/>
+      <w:lvlJc w:val="left"/>
+      <w:pPr>
+        <w:ind w:left="2160" w:hanging="360"/>
+      </w:pPr>
+      <w:rPr>
+        <w:rFonts w:ascii="Wingdings" w:hAnsi="Wingdings" w:hint="default"/>
+      </w:rPr>
+    </w:lvl>
+    <w:lvl w:ilvl="3" w:tplc="04090001" w:tentative="1">
+      <w:start w:val="1"/>
+      <w:numFmt w:val="bullet"/>
+      <w:lvlText w:val=""/>
+      <w:lvlJc w:val="left"/>
+      <w:pPr>
+        <w:ind w:left="2880" w:hanging="360"/>
+      </w:pPr>
+      <w:rPr>
+        <w:rFonts w:ascii="Symbol" w:hAnsi="Symbol" w:hint="default"/>
+      </w:rPr>
+    </w:lvl>
+    <w:lvl w:ilvl="4" w:tplc="04090003" w:tentative="1">
+      <w:start w:val="1"/>
+      <w:numFmt w:val="bullet"/>
+      <w:lvlText w:val="o"/>
+      <w:lvlJc w:val="left"/>
+      <w:pPr>
+        <w:ind w:left="3600" w:hanging="360"/>
+      </w:pPr>
+      <w:rPr>
+        <w:rFonts w:ascii="Courier New" w:hAnsi="Courier New" w:cs="Courier New" w:hint="default"/>
+      </w:rPr>
+    </w:lvl>
+    <w:lvl w:ilvl="5" w:tplc="04090005" w:tentative="1">
+      <w:start w:val="1"/>
+      <w:numFmt w:val="bullet"/>
+      <w:lvlText w:val=""/>
+      <w:lvlJc w:val="left"/>
+      <w:pPr>
+        <w:ind w:left="4320" w:hanging="360"/>
+      </w:pPr>
+      <w:rPr>
+        <w:rFonts w:ascii="Wingdings" w:hAnsi="Wingdings" w:hint="default"/>
+      </w:rPr>
+    </w:lvl>
+    <w:lvl w:ilvl="6" w:tplc="04090001" w:tentative="1">
+      <w:start w:val="1"/>
+      <w:numFmt w:val="bullet"/>
+      <w:lvlText w:val=""/>
+      <w:lvlJc w:val="left"/>
+      <w:pPr>
+        <w:ind w:left="5040" w:hanging="360"/>
+      </w:pPr>
+      <w:rPr>
+        <w:rFonts w:ascii="Symbol" w:hAnsi="Symbol" w:hint="default"/>
+      </w:rPr>
+    </w:lvl>
+    <w:lvl w:ilvl="7" w:tplc="04090003" w:tentative="1">
+      <w:start w:val="1"/>
+      <w:numFmt w:val="bullet"/>
+      <w:lvlText w:val="o"/>
+      <w:lvlJc w:val="left"/>
+      <w:pPr>
+        <w:ind w:left="5760" w:hanging="360"/>
+      </w:pPr>
+      <w:rPr>
+        <w:rFonts w:ascii="Courier New" w:hAnsi="Courier New" w:cs="Courier New" w:hint="default"/>
+      </w:rPr>
+    </w:lvl>
+    <w:lvl w:ilvl="8" w:tplc="04090005" w:tentative="1">
+      <w:start w:val="1"/>
+      <w:numFmt w:val="bullet"/>
+      <w:lvlText w:val=""/>
+      <w:lvlJc w:val="left"/>
+      <w:pPr>
+        <w:ind w:left="6480" w:hanging="360"/>
+      </w:pPr>
+      <w:rPr>
+        <w:rFonts w:ascii="Wingdings" w:hAnsi="Wingdings" w:hint="default"/>
+      </w:rPr>
+    </w:lvl>
+  </w:abstractNum>
+  <w:num w:numId="1" w16cid:durableId="234559702">
+    <w:abstractNumId w:val="1"/>
+  </w:num>
+  <w:num w:numId="2" w16cid:durableId="679115144">
+    <w:abstractNumId w:val="0"/>
+  </w:num>
+  <w:num w:numId="3" w16cid:durableId="857427177">
+    <w:abstractNumId w:val="2"/>
+  </w:num>
+</w:numbering>
 </file>
 
 <file path=word/styles.xml><?xml version="1.0" encoding="utf-8"?>

</xml_diff>